<commit_message>
🔵RCT: updated <meta desc> to be under 160 ch
</commit_message>
<xml_diff>
--- a/assets/texts/Budgetty-text.docx
+++ b/assets/texts/Budgetty-text.docx
@@ -4,7 +4,13 @@
   <w:body>
     <w:p>
       <w:r>
-        <w:t>Budgetty is a standalone digital wallet that encourages more mindful spending habits in a world of abstract payment methods. I designed and animated the UI for the circular screen which users interact with through the surrounding dial.</w:t>
+        <w:t>A</w:t>
+      </w:r>
+      <w:r>
+        <w:t xml:space="preserve"> standalone digital wallet that encourages more mindful spending habits. I designed and animated the UI for the circular screen</w:t>
+      </w:r>
+      <w:r>
+        <w:t xml:space="preserve"> in the middle.</w:t>
       </w:r>
     </w:p>
     <w:p>
@@ -24,14 +30,51 @@
       </w:r>
     </w:p>
     <w:p>
-      <w:r>
-        <w:t xml:space="preserve">Budgetty is a standalone digital wallet that encourages more mindful spending habits in a world of abstract payment methods. I designed and animated the UI for the circular screen which users interact with through the surrounding </w:t>
+      <w:proofErr w:type="spellStart"/>
+      <w:r>
+        <w:t>Budgetty</w:t>
+      </w:r>
+      <w:proofErr w:type="spellEnd"/>
+      <w:r>
+        <w:t xml:space="preserve"> is a standalone digital wallet that encourages more mindful spending habits in a world of abstract payment methods. I designed and animated the UI for the circular screen which users interact with through the surrounding </w:t>
       </w:r>
       <w:r>
         <w:t>dial</w:t>
       </w:r>
       <w:r>
-        <w:t>. This project was created in collaboration with Eduardo Zanforlin Mautner, Leo Baek, Sanghyuk Seo, and Sean Lee.</w:t>
+        <w:t xml:space="preserve">. This project was created in collaboration with Eduardo </w:t>
+      </w:r>
+      <w:proofErr w:type="spellStart"/>
+      <w:r>
+        <w:t>Zanforlin</w:t>
+      </w:r>
+      <w:proofErr w:type="spellEnd"/>
+      <w:r>
+        <w:t xml:space="preserve"> Mautner, Leo </w:t>
+      </w:r>
+      <w:proofErr w:type="spellStart"/>
+      <w:r>
+        <w:t>Baek</w:t>
+      </w:r>
+      <w:proofErr w:type="spellEnd"/>
+      <w:r>
+        <w:t xml:space="preserve">, </w:t>
+      </w:r>
+      <w:proofErr w:type="spellStart"/>
+      <w:r>
+        <w:t>Sanghyuk</w:t>
+      </w:r>
+      <w:proofErr w:type="spellEnd"/>
+      <w:r>
+        <w:t xml:space="preserve"> </w:t>
+      </w:r>
+      <w:proofErr w:type="spellStart"/>
+      <w:r>
+        <w:t>Seo</w:t>
+      </w:r>
+      <w:proofErr w:type="spellEnd"/>
+      <w:r>
+        <w:t>, and Sean Lee.</w:t>
       </w:r>
     </w:p>
     <w:p/>
@@ -53,7 +96,15 @@
     </w:p>
     <w:p>
       <w:r>
-        <w:t xml:space="preserve">The card options menu with a delete and move button. The corresponding card is highlighted </w:t>
+        <w:t xml:space="preserve">The card options menu with a delete and </w:t>
+      </w:r>
+      <w:proofErr w:type="gramStart"/>
+      <w:r>
+        <w:t>move</w:t>
+      </w:r>
+      <w:proofErr w:type="gramEnd"/>
+      <w:r>
+        <w:t xml:space="preserve"> button. The corresponding card is highlighted </w:t>
       </w:r>
       <w:r>
         <w:t>with</w:t>
@@ -108,7 +159,6 @@
     </w:p>
     <w:p>
       <w:r>
-        <w:lastRenderedPageBreak/>
         <w:t>By clicking on a specific transaction in the list, the user is shown the card details, the amount spent, the exact time of the transaction, and the merchant involved.</w:t>
       </w:r>
     </w:p>
@@ -117,9 +167,11 @@
       <w:r>
         <w:t xml:space="preserve">Exploded view of </w:t>
       </w:r>
+      <w:proofErr w:type="spellStart"/>
       <w:r>
         <w:t>Budgetty</w:t>
       </w:r>
+      <w:proofErr w:type="spellEnd"/>
       <w:r>
         <w:t xml:space="preserve">. From top to bottom: input </w:t>
       </w:r>
@@ -135,17 +187,41 @@
     </w:p>
     <w:p>
       <w:r>
-        <w:t>Three Budgetty devices floating in mid-air, each displaying a different interface.</w:t>
-      </w:r>
-    </w:p>
-    <w:p>
-      <w:r>
-        <w:t>Top-down view of Budgetty. The circular screen at the center of its pentagonal shell displays the home page with the menu and remaining balance.</w:t>
-      </w:r>
-    </w:p>
-    <w:p>
-      <w:r>
-        <w:t>Someone holding a 3D-printed resin model of Budgetty in their left hand while turning the input dial with their right hand.</w:t>
+        <w:t xml:space="preserve">Three </w:t>
+      </w:r>
+      <w:proofErr w:type="spellStart"/>
+      <w:r>
+        <w:t>Budgetty</w:t>
+      </w:r>
+      <w:proofErr w:type="spellEnd"/>
+      <w:r>
+        <w:t xml:space="preserve"> devices floating in mid-air, each displaying a different interface.</w:t>
+      </w:r>
+    </w:p>
+    <w:p>
+      <w:r>
+        <w:t xml:space="preserve">Top-down view of </w:t>
+      </w:r>
+      <w:proofErr w:type="spellStart"/>
+      <w:r>
+        <w:t>Budgetty</w:t>
+      </w:r>
+      <w:proofErr w:type="spellEnd"/>
+      <w:r>
+        <w:t>. The circular screen at the center of its pentagonal shell displays the home page with the menu and remaining balance.</w:t>
+      </w:r>
+    </w:p>
+    <w:p>
+      <w:r>
+        <w:t xml:space="preserve">Someone holding a 3D-printed resin model of </w:t>
+      </w:r>
+      <w:proofErr w:type="spellStart"/>
+      <w:r>
+        <w:t>Budgetty</w:t>
+      </w:r>
+      <w:proofErr w:type="spellEnd"/>
+      <w:r>
+        <w:t xml:space="preserve"> in their left hand while turning the input dial with their right hand.</w:t>
       </w:r>
     </w:p>
     <w:sectPr>
@@ -883,16 +959,15 @@
 </file>
 
 <file path=customXml/item1.xml><?xml version="1.0" encoding="utf-8"?>
-<p:properties xmlns:p="http://schemas.microsoft.com/office/2006/metadata/properties" xmlns:xsi="http://www.w3.org/2001/XMLSchema-instance" xmlns:pc="http://schemas.microsoft.com/office/infopath/2007/PartnerControls">
-  <documentManagement/>
-</p:properties>
+<?mso-contentType ?>
+<FormTemplates xmlns="http://schemas.microsoft.com/sharepoint/v3/contenttype/forms">
+  <Display>DocumentLibraryForm</Display>
+  <Edit>DocumentLibraryForm</Edit>
+  <New>DocumentLibraryForm</New>
+</FormTemplates>
 </file>
 
 <file path=customXml/item2.xml><?xml version="1.0" encoding="utf-8"?>
-<b:Sources xmlns:b="http://schemas.openxmlformats.org/officeDocument/2006/bibliography" xmlns="http://schemas.openxmlformats.org/officeDocument/2006/bibliography" SelectedStyle="\APASixthEditionOfficeOnline.xsl" StyleName="APA" Version="6"/>
-</file>
-
-<file path=customXml/item3.xml><?xml version="1.0" encoding="utf-8"?>
 <ct:contentTypeSchema xmlns:ct="http://schemas.microsoft.com/office/2006/metadata/contentType" xmlns:ma="http://schemas.microsoft.com/office/2006/metadata/properties/metaAttributes" ct:_="" ma:_="" ma:contentTypeName="Document" ma:contentTypeID="0x01010090063D5B138AC144A39EF60294935C44" ma:contentTypeVersion="7" ma:contentTypeDescription="Create a new document." ma:contentTypeScope="" ma:versionID="67ea5461fc57493291e8fb8098d606a4">
   <xsd:schema xmlns:xsd="http://www.w3.org/2001/XMLSchema" xmlns:xs="http://www.w3.org/2001/XMLSchema" xmlns:p="http://schemas.microsoft.com/office/2006/metadata/properties" xmlns:ns3="b41f4885-b809-4a5b-a05f-9c808a245964" xmlns:ns4="28d5110e-218a-483a-ac2d-93d3b20c1305" targetNamespace="http://schemas.microsoft.com/office/2006/metadata/properties" ma:root="true" ma:fieldsID="6cf67b928633a1ddc90fb1ab464a0e8c" ns3:_="" ns4:_="">
     <xsd:import namespace="b41f4885-b809-4a5b-a05f-9c808a245964"/>
@@ -1077,33 +1152,25 @@
 </ct:contentTypeSchema>
 </file>
 
+<file path=customXml/item3.xml><?xml version="1.0" encoding="utf-8"?>
+<b:Sources xmlns:b="http://schemas.openxmlformats.org/officeDocument/2006/bibliography" xmlns="http://schemas.openxmlformats.org/officeDocument/2006/bibliography" SelectedStyle="\APASixthEditionOfficeOnline.xsl" StyleName="APA" Version="6"/>
+</file>
+
 <file path=customXml/item4.xml><?xml version="1.0" encoding="utf-8"?>
-<?mso-contentType ?>
-<FormTemplates xmlns="http://schemas.microsoft.com/sharepoint/v3/contenttype/forms">
-  <Display>DocumentLibraryForm</Display>
-  <Edit>DocumentLibraryForm</Edit>
-  <New>DocumentLibraryForm</New>
-</FormTemplates>
+<p:properties xmlns:p="http://schemas.microsoft.com/office/2006/metadata/properties" xmlns:xsi="http://www.w3.org/2001/XMLSchema-instance" xmlns:pc="http://schemas.microsoft.com/office/infopath/2007/PartnerControls">
+  <documentManagement/>
+</p:properties>
 </file>
 
 <file path=customXml/itemProps1.xml><?xml version="1.0" encoding="utf-8"?>
-<ds:datastoreItem xmlns:ds="http://schemas.openxmlformats.org/officeDocument/2006/customXml" ds:itemID="{6FF5709D-CB37-4FE9-9C14-FE4E231A5FA0}">
+<ds:datastoreItem xmlns:ds="http://schemas.openxmlformats.org/officeDocument/2006/customXml" ds:itemID="{73011B16-DCE5-4200-A2B9-9C94A5F6346C}">
   <ds:schemaRefs>
-    <ds:schemaRef ds:uri="http://schemas.microsoft.com/office/2006/metadata/properties"/>
-    <ds:schemaRef ds:uri="http://schemas.microsoft.com/office/infopath/2007/PartnerControls"/>
+    <ds:schemaRef ds:uri="http://schemas.microsoft.com/sharepoint/v3/contenttype/forms"/>
   </ds:schemaRefs>
 </ds:datastoreItem>
 </file>
 
 <file path=customXml/itemProps2.xml><?xml version="1.0" encoding="utf-8"?>
-<ds:datastoreItem xmlns:ds="http://schemas.openxmlformats.org/officeDocument/2006/customXml" ds:itemID="{D9A7BD3D-74AB-4A8E-AED3-C96D4D9B7DAD}">
-  <ds:schemaRefs>
-    <ds:schemaRef ds:uri="http://schemas.openxmlformats.org/officeDocument/2006/bibliography"/>
-  </ds:schemaRefs>
-</ds:datastoreItem>
-</file>
-
-<file path=customXml/itemProps3.xml><?xml version="1.0" encoding="utf-8"?>
 <ds:datastoreItem xmlns:ds="http://schemas.openxmlformats.org/officeDocument/2006/customXml" ds:itemID="{B5D17943-D4E5-4BC2-88BF-BEF57ACA9CA5}">
   <ds:schemaRefs>
     <ds:schemaRef ds:uri="http://schemas.microsoft.com/office/2006/metadata/contentType"/>
@@ -1122,10 +1189,19 @@
 </ds:datastoreItem>
 </file>
 
+<file path=customXml/itemProps3.xml><?xml version="1.0" encoding="utf-8"?>
+<ds:datastoreItem xmlns:ds="http://schemas.openxmlformats.org/officeDocument/2006/customXml" ds:itemID="{D9A7BD3D-74AB-4A8E-AED3-C96D4D9B7DAD}">
+  <ds:schemaRefs>
+    <ds:schemaRef ds:uri="http://schemas.openxmlformats.org/officeDocument/2006/bibliography"/>
+  </ds:schemaRefs>
+</ds:datastoreItem>
+</file>
+
 <file path=customXml/itemProps4.xml><?xml version="1.0" encoding="utf-8"?>
-<ds:datastoreItem xmlns:ds="http://schemas.openxmlformats.org/officeDocument/2006/customXml" ds:itemID="{73011B16-DCE5-4200-A2B9-9C94A5F6346C}">
+<ds:datastoreItem xmlns:ds="http://schemas.openxmlformats.org/officeDocument/2006/customXml" ds:itemID="{6FF5709D-CB37-4FE9-9C14-FE4E231A5FA0}">
   <ds:schemaRefs>
-    <ds:schemaRef ds:uri="http://schemas.microsoft.com/sharepoint/v3/contenttype/forms"/>
+    <ds:schemaRef ds:uri="http://schemas.microsoft.com/office/2006/metadata/properties"/>
+    <ds:schemaRef ds:uri="http://schemas.microsoft.com/office/infopath/2007/PartnerControls"/>
   </ds:schemaRefs>
 </ds:datastoreItem>
 </file>
</xml_diff>